<commit_message>
Allows for adding products
</commit_message>
<xml_diff>
--- a/304_lab8/projectFeatureMarking.docx
+++ b/304_lab8/projectFeatureMarking.docx
@@ -4169,7 +4169,6 @@
                 <w:sz w:val="22"/>
                 <w:szCs w:val="22"/>
               </w:rPr>
-              <w:lastRenderedPageBreak/>
               <w:t>User Accounts/</w:t>
             </w:r>
             <w:r>
@@ -6439,7 +6438,7 @@
                 <w:sz w:val="22"/>
                 <w:szCs w:val="22"/>
               </w:rPr>
-              <w:t>*</w:t>
+              <w:t>2</w:t>
             </w:r>
           </w:p>
         </w:tc>
@@ -7821,8 +7820,6 @@
               </w:rPr>
               <w:t>/</w:t>
             </w:r>
-            <w:bookmarkStart w:id="0" w:name="_GoBack"/>
-            <w:bookmarkEnd w:id="0"/>
           </w:p>
         </w:tc>
         <w:tc>

</xml_diff>